<commit_message>
[ADD] final_project: entregable doc
</commit_message>
<xml_diff>
--- a/final_project/3.4 FASE DE DISENO - cdr.docx
+++ b/final_project/3.4 FASE DE DISENO - cdr.docx
@@ -5,6 +5,7 @@
     <w:p>
       <w:pPr>
         <w:pStyle w:val="Heading1"/>
+        <w:jc w:val="both"/>
       </w:pPr>
       <w:r>
         <w:t>FASE DE DISE</w:t>
@@ -13,10 +14,15 @@
         <w:t>ÑO</w:t>
       </w:r>
     </w:p>
-    <w:p/>
+    <w:p>
+      <w:pPr>
+        <w:jc w:val="both"/>
+      </w:pPr>
+    </w:p>
     <w:p>
       <w:pPr>
         <w:pStyle w:val="Heading1"/>
+        <w:jc w:val="both"/>
       </w:pPr>
       <w:r>
         <w:t>Informe sobre tecnologías a utilizar.</w:t>
@@ -25,11 +31,13 @@
     <w:p>
       <w:pPr>
         <w:pStyle w:val="NoSpacing"/>
-      </w:pPr>
-    </w:p>
-    <w:p>
-      <w:pPr>
-        <w:pStyle w:val="NoSpacing"/>
+        <w:jc w:val="both"/>
+      </w:pPr>
+    </w:p>
+    <w:p>
+      <w:pPr>
+        <w:pStyle w:val="NoSpacing"/>
+        <w:jc w:val="both"/>
       </w:pPr>
       <w:r>
         <w:t>En esta fase de diseño se hace un informe de diferentes propuestas tecnológicas a utilizar. Evaluando sus ventajas y desventajas a modo decisión previo al diseño</w:t>
@@ -44,11 +52,13 @@
     <w:p>
       <w:pPr>
         <w:pStyle w:val="NoSpacing"/>
+        <w:jc w:val="both"/>
       </w:pPr>
     </w:p>
     <w:p>
       <w:pPr>
         <w:pStyle w:val="Heading2"/>
+        <w:jc w:val="both"/>
       </w:pPr>
       <w:r>
         <w:t>Propuesta tecnológica 1</w:t>
@@ -57,11 +67,13 @@
     <w:p>
       <w:pPr>
         <w:pStyle w:val="NoSpacing"/>
-      </w:pPr>
-    </w:p>
-    <w:p>
-      <w:pPr>
-        <w:pStyle w:val="NoSpacing"/>
+        <w:jc w:val="both"/>
+      </w:pPr>
+    </w:p>
+    <w:p>
+      <w:pPr>
+        <w:pStyle w:val="NoSpacing"/>
+        <w:jc w:val="both"/>
         <w:rPr>
           <w:b/>
           <w:bCs/>
@@ -78,6 +90,7 @@
     <w:p>
       <w:pPr>
         <w:pStyle w:val="NoSpacing"/>
+        <w:jc w:val="both"/>
       </w:pPr>
     </w:p>
     <w:p>
@@ -87,6 +100,7 @@
           <w:ilvl w:val="0"/>
           <w:numId w:val="1"/>
         </w:numPr>
+        <w:jc w:val="both"/>
       </w:pPr>
       <w:r>
         <w:t>C#</w:t>
@@ -99,6 +113,7 @@
           <w:ilvl w:val="0"/>
           <w:numId w:val="1"/>
         </w:numPr>
+        <w:jc w:val="both"/>
         <w:rPr>
           <w:lang w:val="en-US"/>
         </w:rPr>
@@ -123,6 +138,7 @@
           <w:ilvl w:val="0"/>
           <w:numId w:val="1"/>
         </w:numPr>
+        <w:jc w:val="both"/>
         <w:rPr>
           <w:lang w:val="en-US"/>
         </w:rPr>
@@ -141,6 +157,7 @@
           <w:ilvl w:val="0"/>
           <w:numId w:val="1"/>
         </w:numPr>
+        <w:jc w:val="both"/>
         <w:rPr>
           <w:lang w:val="en-US"/>
         </w:rPr>
@@ -159,6 +176,7 @@
           <w:ilvl w:val="0"/>
           <w:numId w:val="1"/>
         </w:numPr>
+        <w:jc w:val="both"/>
         <w:rPr>
           <w:lang w:val="en-US"/>
         </w:rPr>
@@ -177,6 +195,7 @@
           <w:ilvl w:val="0"/>
           <w:numId w:val="1"/>
         </w:numPr>
+        <w:jc w:val="both"/>
         <w:rPr>
           <w:lang w:val="en-US"/>
         </w:rPr>
@@ -195,6 +214,7 @@
           <w:ilvl w:val="0"/>
           <w:numId w:val="1"/>
         </w:numPr>
+        <w:jc w:val="both"/>
         <w:rPr>
           <w:lang w:val="en-US"/>
         </w:rPr>
@@ -213,6 +233,7 @@
           <w:ilvl w:val="0"/>
           <w:numId w:val="1"/>
         </w:numPr>
+        <w:jc w:val="both"/>
         <w:rPr>
           <w:lang w:val="en-US"/>
         </w:rPr>
@@ -237,6 +258,7 @@
           <w:ilvl w:val="0"/>
           <w:numId w:val="1"/>
         </w:numPr>
+        <w:jc w:val="both"/>
         <w:rPr>
           <w:lang w:val="en-US"/>
         </w:rPr>
@@ -255,6 +277,7 @@
           <w:ilvl w:val="0"/>
           <w:numId w:val="1"/>
         </w:numPr>
+        <w:jc w:val="both"/>
         <w:rPr>
           <w:lang w:val="en-US"/>
         </w:rPr>
@@ -273,6 +296,7 @@
           <w:ilvl w:val="0"/>
           <w:numId w:val="1"/>
         </w:numPr>
+        <w:jc w:val="both"/>
       </w:pPr>
       <w:r>
         <w:t>Microsoft Azure</w:t>
@@ -285,6 +309,7 @@
           <w:ilvl w:val="0"/>
           <w:numId w:val="1"/>
         </w:numPr>
+        <w:jc w:val="both"/>
       </w:pPr>
       <w:r>
         <w:t>Deep Learning</w:t>
@@ -293,11 +318,13 @@
     <w:p>
       <w:pPr>
         <w:pStyle w:val="NoSpacing"/>
-      </w:pPr>
-    </w:p>
-    <w:p>
-      <w:pPr>
-        <w:pStyle w:val="NoSpacing"/>
+        <w:jc w:val="both"/>
+      </w:pPr>
+    </w:p>
+    <w:p>
+      <w:pPr>
+        <w:pStyle w:val="NoSpacing"/>
+        <w:jc w:val="both"/>
         <w:rPr>
           <w:b/>
           <w:bCs/>
@@ -316,6 +343,7 @@
     <w:p>
       <w:pPr>
         <w:pStyle w:val="NoSpacing"/>
+        <w:jc w:val="both"/>
       </w:pPr>
     </w:p>
     <w:p>
@@ -366,11 +394,13 @@
     <w:p>
       <w:pPr>
         <w:pStyle w:val="NoSpacing"/>
-      </w:pPr>
-    </w:p>
-    <w:p>
-      <w:pPr>
-        <w:pStyle w:val="NoSpacing"/>
+        <w:jc w:val="both"/>
+      </w:pPr>
+    </w:p>
+    <w:p>
+      <w:pPr>
+        <w:pStyle w:val="NoSpacing"/>
+        <w:jc w:val="both"/>
         <w:rPr>
           <w:b/>
           <w:bCs/>
@@ -387,6 +417,7 @@
     <w:p>
       <w:pPr>
         <w:pStyle w:val="NoSpacing"/>
+        <w:jc w:val="both"/>
       </w:pPr>
     </w:p>
     <w:p>
@@ -396,6 +427,7 @@
           <w:ilvl w:val="0"/>
           <w:numId w:val="2"/>
         </w:numPr>
+        <w:jc w:val="both"/>
       </w:pPr>
       <w:r>
         <w:t>Generación automática de</w:t>
@@ -414,6 +446,7 @@
           <w:ilvl w:val="0"/>
           <w:numId w:val="2"/>
         </w:numPr>
+        <w:jc w:val="both"/>
       </w:pPr>
       <w:r>
         <w:t>Generación automática de los métodos típicos (create, update, select, delete).</w:t>
@@ -426,6 +459,7 @@
           <w:ilvl w:val="0"/>
           <w:numId w:val="2"/>
         </w:numPr>
+        <w:jc w:val="both"/>
       </w:pPr>
       <w:r>
         <w:lastRenderedPageBreak/>
@@ -439,6 +473,7 @@
           <w:ilvl w:val="0"/>
           <w:numId w:val="2"/>
         </w:numPr>
+        <w:jc w:val="both"/>
       </w:pPr>
       <w:r>
         <w:t>Gran integración base de datos/framework.</w:t>
@@ -451,6 +486,7 @@
           <w:ilvl w:val="0"/>
           <w:numId w:val="2"/>
         </w:numPr>
+        <w:jc w:val="both"/>
       </w:pPr>
       <w:r>
         <w:t>Gran cantidad de recursos de estilización.</w:t>
@@ -463,13 +499,21 @@
           <w:ilvl w:val="0"/>
           <w:numId w:val="2"/>
         </w:numPr>
+        <w:jc w:val="both"/>
       </w:pPr>
       <w:r>
         <w:t xml:space="preserve">Gran Cantidad de documentación y tutoriales. </w:t>
       </w:r>
     </w:p>
-    <w:p/>
-    <w:p>
+    <w:p>
+      <w:pPr>
+        <w:jc w:val="both"/>
+      </w:pPr>
+    </w:p>
+    <w:p>
+      <w:pPr>
+        <w:jc w:val="both"/>
+      </w:pPr>
       <w:r>
         <w:rPr>
           <w:b/>
@@ -484,6 +528,7 @@
     <w:p>
       <w:pPr>
         <w:pStyle w:val="NoSpacing"/>
+        <w:jc w:val="both"/>
       </w:pPr>
     </w:p>
     <w:p>
@@ -493,6 +538,7 @@
           <w:ilvl w:val="0"/>
           <w:numId w:val="3"/>
         </w:numPr>
+        <w:jc w:val="both"/>
       </w:pPr>
       <w:r>
         <w:t>La lógica de negocios se debe implementar manualmente.</w:t>
@@ -505,6 +551,7 @@
           <w:ilvl w:val="0"/>
           <w:numId w:val="3"/>
         </w:numPr>
+        <w:jc w:val="both"/>
       </w:pPr>
       <w:r>
         <w:t>No dispone de lógica por default para la subida de archivos.</w:t>
@@ -517,6 +564,7 @@
           <w:ilvl w:val="0"/>
           <w:numId w:val="3"/>
         </w:numPr>
+        <w:jc w:val="both"/>
       </w:pPr>
       <w:r>
         <w:t>Diseño</w:t>
@@ -535,6 +583,7 @@
           <w:ilvl w:val="0"/>
           <w:numId w:val="3"/>
         </w:numPr>
+        <w:jc w:val="both"/>
       </w:pPr>
       <w:r>
         <w:t>Se debe personalizar las vistas que vienen por default.</w:t>
@@ -547,6 +596,7 @@
           <w:ilvl w:val="0"/>
           <w:numId w:val="3"/>
         </w:numPr>
+        <w:jc w:val="both"/>
       </w:pPr>
       <w:r>
         <w:t>Se debe crear y codificar la lógica para el login y el Signup</w:t>
@@ -559,6 +609,7 @@
           <w:ilvl w:val="0"/>
           <w:numId w:val="3"/>
         </w:numPr>
+        <w:jc w:val="both"/>
       </w:pPr>
       <w:r>
         <w:t>Se necesita hostear el API y conectar con ella en cada búsqueda.</w:t>
@@ -571,6 +622,7 @@
           <w:ilvl w:val="0"/>
           <w:numId w:val="3"/>
         </w:numPr>
+        <w:jc w:val="both"/>
       </w:pPr>
       <w:r>
         <w:t>Posibles contratiempos de integración entre Python y C#</w:t>
@@ -583,6 +635,7 @@
           <w:ilvl w:val="0"/>
           <w:numId w:val="3"/>
         </w:numPr>
+        <w:jc w:val="both"/>
       </w:pPr>
       <w:r>
         <w:t>Necesidad de Conocer los dos lenguajes.</w:t>
@@ -591,16 +644,19 @@
     <w:p>
       <w:pPr>
         <w:pStyle w:val="NoSpacing"/>
-      </w:pPr>
-    </w:p>
-    <w:p>
-      <w:pPr>
-        <w:pStyle w:val="NoSpacing"/>
+        <w:jc w:val="both"/>
+      </w:pPr>
+    </w:p>
+    <w:p>
+      <w:pPr>
+        <w:pStyle w:val="NoSpacing"/>
+        <w:jc w:val="both"/>
       </w:pPr>
     </w:p>
     <w:p>
       <w:pPr>
         <w:pStyle w:val="Heading2"/>
+        <w:jc w:val="both"/>
       </w:pPr>
       <w:r>
         <w:t>Propuesta tecnológica 2.</w:t>
@@ -609,11 +665,13 @@
     <w:p>
       <w:pPr>
         <w:pStyle w:val="NoSpacing"/>
-      </w:pPr>
-    </w:p>
-    <w:p>
-      <w:pPr>
-        <w:pStyle w:val="NoSpacing"/>
+        <w:jc w:val="both"/>
+      </w:pPr>
+    </w:p>
+    <w:p>
+      <w:pPr>
+        <w:pStyle w:val="NoSpacing"/>
+        <w:jc w:val="both"/>
         <w:rPr>
           <w:b/>
           <w:bCs/>
@@ -630,6 +688,7 @@
     <w:p>
       <w:pPr>
         <w:pStyle w:val="NoSpacing"/>
+        <w:jc w:val="both"/>
       </w:pPr>
     </w:p>
     <w:p>
@@ -639,6 +698,7 @@
           <w:ilvl w:val="0"/>
           <w:numId w:val="4"/>
         </w:numPr>
+        <w:jc w:val="both"/>
       </w:pPr>
       <w:r>
         <w:t>Python</w:t>
@@ -651,6 +711,7 @@
           <w:ilvl w:val="0"/>
           <w:numId w:val="4"/>
         </w:numPr>
+        <w:jc w:val="both"/>
       </w:pPr>
       <w:r>
         <w:t>Odoo ERP</w:t>
@@ -663,6 +724,7 @@
           <w:ilvl w:val="0"/>
           <w:numId w:val="4"/>
         </w:numPr>
+        <w:jc w:val="both"/>
       </w:pPr>
       <w:r>
         <w:t>OpenCV</w:t>
@@ -675,6 +737,7 @@
           <w:ilvl w:val="0"/>
           <w:numId w:val="4"/>
         </w:numPr>
+        <w:jc w:val="both"/>
       </w:pPr>
       <w:r>
         <w:t>Deep Learning</w:t>
@@ -687,6 +750,7 @@
           <w:ilvl w:val="0"/>
           <w:numId w:val="4"/>
         </w:numPr>
+        <w:jc w:val="both"/>
       </w:pPr>
       <w:r>
         <w:t>PostgreSQL</w:t>
@@ -699,6 +763,7 @@
           <w:ilvl w:val="0"/>
           <w:numId w:val="4"/>
         </w:numPr>
+        <w:jc w:val="both"/>
       </w:pPr>
       <w:r>
         <w:t>Q-Web</w:t>
@@ -707,11 +772,13 @@
     <w:p>
       <w:pPr>
         <w:pStyle w:val="NoSpacing"/>
-      </w:pPr>
-    </w:p>
-    <w:p>
-      <w:pPr>
-        <w:pStyle w:val="NoSpacing"/>
+        <w:jc w:val="both"/>
+      </w:pPr>
+    </w:p>
+    <w:p>
+      <w:pPr>
+        <w:pStyle w:val="NoSpacing"/>
+        <w:jc w:val="both"/>
         <w:rPr>
           <w:b/>
           <w:bCs/>
@@ -728,6 +795,7 @@
     <w:p>
       <w:pPr>
         <w:pStyle w:val="NoSpacing"/>
+        <w:jc w:val="both"/>
       </w:pPr>
     </w:p>
     <w:p>
@@ -742,11 +810,13 @@
     <w:p>
       <w:pPr>
         <w:pStyle w:val="NoSpacing"/>
-      </w:pPr>
-    </w:p>
-    <w:p>
-      <w:pPr>
-        <w:pStyle w:val="NoSpacing"/>
+        <w:jc w:val="both"/>
+      </w:pPr>
+    </w:p>
+    <w:p>
+      <w:pPr>
+        <w:pStyle w:val="NoSpacing"/>
+        <w:jc w:val="both"/>
       </w:pPr>
       <w:r>
         <w:t>Ventajas</w:t>
@@ -755,6 +825,7 @@
     <w:p>
       <w:pPr>
         <w:pStyle w:val="NoSpacing"/>
+        <w:jc w:val="both"/>
       </w:pPr>
     </w:p>
     <w:p>
@@ -764,6 +835,7 @@
           <w:ilvl w:val="0"/>
           <w:numId w:val="5"/>
         </w:numPr>
+        <w:jc w:val="both"/>
       </w:pPr>
       <w:r>
         <w:t>Uso de un solo lenguaje de programacion.</w:t>
@@ -776,6 +848,7 @@
           <w:ilvl w:val="0"/>
           <w:numId w:val="5"/>
         </w:numPr>
+        <w:jc w:val="both"/>
       </w:pPr>
       <w:r>
         <w:t>Gran Cantidad de documentación y tutoriales.</w:t>
@@ -788,6 +861,7 @@
           <w:ilvl w:val="0"/>
           <w:numId w:val="5"/>
         </w:numPr>
+        <w:jc w:val="both"/>
       </w:pPr>
       <w:r>
         <w:t>Eliminación de los posibles errores al momento de integrar OpenCV en un API.</w:t>
@@ -800,6 +874,7 @@
           <w:ilvl w:val="0"/>
           <w:numId w:val="5"/>
         </w:numPr>
+        <w:jc w:val="both"/>
       </w:pPr>
       <w:r>
         <w:t>Reducción significativa del tiempo de desarrollo.</w:t>
@@ -812,6 +887,7 @@
           <w:ilvl w:val="0"/>
           <w:numId w:val="5"/>
         </w:numPr>
+        <w:jc w:val="both"/>
       </w:pPr>
       <w:r>
         <w:t>Creación automática de toda la estructura de la base de datos.</w:t>
@@ -824,6 +900,7 @@
           <w:ilvl w:val="0"/>
           <w:numId w:val="5"/>
         </w:numPr>
+        <w:jc w:val="both"/>
       </w:pPr>
       <w:r>
         <w:t>Creación automática de todos los widgets, vistas, menos, links necesarios para mostrar los modelos definidos.</w:t>
@@ -836,6 +913,7 @@
           <w:ilvl w:val="0"/>
           <w:numId w:val="5"/>
         </w:numPr>
+        <w:jc w:val="both"/>
       </w:pPr>
       <w:r>
         <w:t>Eliminación de la necesidad de programar y desarrollar el login, sign up etc.</w:t>
@@ -848,6 +926,7 @@
           <w:ilvl w:val="0"/>
           <w:numId w:val="5"/>
         </w:numPr>
+        <w:jc w:val="both"/>
       </w:pPr>
       <w:r>
         <w:t>Reutilización de modelos ya definidos como el de usuarios, contactos.</w:t>
@@ -860,6 +939,7 @@
           <w:ilvl w:val="0"/>
           <w:numId w:val="5"/>
         </w:numPr>
+        <w:jc w:val="both"/>
       </w:pPr>
       <w:r>
         <w:lastRenderedPageBreak/>
@@ -873,6 +953,7 @@
           <w:ilvl w:val="0"/>
           <w:numId w:val="5"/>
         </w:numPr>
+        <w:jc w:val="both"/>
       </w:pPr>
       <w:r>
         <w:t>Eliminación de contratiempos de hosting.</w:t>
@@ -885,6 +966,7 @@
           <w:ilvl w:val="0"/>
           <w:numId w:val="5"/>
         </w:numPr>
+        <w:jc w:val="both"/>
       </w:pPr>
       <w:r>
         <w:t>Gran facilidad para definir vistas simplemente utilizando el motor de plantillas de Odoo.</w:t>
@@ -897,6 +979,7 @@
           <w:ilvl w:val="0"/>
           <w:numId w:val="5"/>
         </w:numPr>
+        <w:jc w:val="both"/>
       </w:pPr>
       <w:r>
         <w:t>Frontend completo de caja, no es necesario codificar el client-side.</w:t>
@@ -909,9 +992,18 @@
           <w:ilvl w:val="0"/>
           <w:numId w:val="5"/>
         </w:numPr>
-      </w:pPr>
-      <w:r>
-        <w:t>Manejo de fabrica de archivos, imágenes, etc.</w:t>
+        <w:jc w:val="both"/>
+      </w:pPr>
+      <w:r>
+        <w:t xml:space="preserve">Manejo de </w:t>
+      </w:r>
+      <w:proofErr w:type="spellStart"/>
+      <w:r>
+        <w:t>fabrica</w:t>
+      </w:r>
+      <w:proofErr w:type="spellEnd"/>
+      <w:r>
+        <w:t xml:space="preserve"> de archivos, imágenes, etc.</w:t>
       </w:r>
     </w:p>
     <w:p>
@@ -921,6 +1013,7 @@
           <w:ilvl w:val="0"/>
           <w:numId w:val="5"/>
         </w:numPr>
+        <w:jc w:val="both"/>
       </w:pPr>
       <w:r>
         <w:t>Gran escalabilidad valiéndose de su naturaleza modular.</w:t>
@@ -933,6 +1026,7 @@
           <w:ilvl w:val="0"/>
           <w:numId w:val="5"/>
         </w:numPr>
+        <w:jc w:val="both"/>
       </w:pPr>
       <w:r>
         <w:t>Capacidades para el envio de mensajes tanto interna como externamente de fabrica sin necesidad de programacion simplemente haciendo herencia del modelo.</w:t>
@@ -1049,7 +1143,15 @@
     <w:p/>
     <w:p>
       <w:r>
-        <w:t xml:space="preserve">Para la fase de diseño se realizan los diagramas relacionales de base de datos asi como los diagramas de clases del aplicativo. </w:t>
+        <w:t xml:space="preserve">Para la fase de diseño se realizan los diagramas relacionales de base de datos </w:t>
+      </w:r>
+      <w:proofErr w:type="spellStart"/>
+      <w:r>
+        <w:t>asi</w:t>
+      </w:r>
+      <w:proofErr w:type="spellEnd"/>
+      <w:r>
+        <w:t xml:space="preserve"> como los diagramas de clases del aplicativo. </w:t>
       </w:r>
     </w:p>
     <w:p>
@@ -1199,9 +1301,14 @@
       <w:pPr>
         <w:pStyle w:val="Heading1"/>
       </w:pPr>
+      <w:proofErr w:type="spellStart"/>
       <w:r>
         <w:lastRenderedPageBreak/>
-        <w:t>Muck Ups de un posible producto terminado.</w:t>
+        <w:t>Muck</w:t>
+      </w:r>
+      <w:proofErr w:type="spellEnd"/>
+      <w:r>
+        <w:t xml:space="preserve"> Ups de un posible producto terminado.</w:t>
       </w:r>
     </w:p>
     <w:p/>
@@ -2753,7 +2860,7 @@
 </file>
 
 <file path=customXml/itemProps1.xml><?xml version="1.0" encoding="utf-8"?>
-<ds:datastoreItem xmlns:ds="http://schemas.openxmlformats.org/officeDocument/2006/customXml" ds:itemID="{7C75753A-7921-4FCF-8D68-46D97D7EB62D}">
+<ds:datastoreItem xmlns:ds="http://schemas.openxmlformats.org/officeDocument/2006/customXml" ds:itemID="{1753938D-549F-445F-B372-A17ADA98670D}">
   <ds:schemaRefs>
     <ds:schemaRef ds:uri="http://schemas.openxmlformats.org/officeDocument/2006/bibliography"/>
   </ds:schemaRefs>

</xml_diff>